<commit_message>
Working on the CozyTime + Records
</commit_message>
<xml_diff>
--- a/Adding-BT-devices-V4-CozyTime_CT01.docx
+++ b/Adding-BT-devices-V4-CozyTime_CT01.docx
@@ -30,13 +30,8 @@
       <w:r>
         <w:t xml:space="preserve">The sample device is the </w:t>
       </w:r>
-      <w:proofErr w:type="spellStart"/>
-      <w:r>
-        <w:t>CozyTime</w:t>
-      </w:r>
-      <w:proofErr w:type="spellEnd"/>
-      <w:r>
-        <w:t xml:space="preserve"> CT01 Thermometer / Hygrometer from </w:t>
+      <w:r>
+        <w:t xml:space="preserve">CozyTime CT01 Thermometer / Hygrometer from </w:t>
       </w:r>
       <w:hyperlink r:id="rId5" w:history="1">
         <w:r>
@@ -480,16 +475,11 @@
         <w:t xml:space="preserve"> is already filled in, but it should be trimmed to not include the MAC address of the device. </w:t>
       </w:r>
       <w:r>
-        <w:t xml:space="preserve">In this case, the name (CT01) is </w:t>
-      </w:r>
-      <w:proofErr w:type="gramStart"/>
-      <w:r>
-        <w:t>OK.</w:t>
+        <w:t>In this case, the name (CT01) is OK.</w:t>
       </w:r>
       <w:r>
         <w:t>.</w:t>
       </w:r>
-      <w:proofErr w:type="gramEnd"/>
     </w:p>
     <w:p>
       <w:r>
@@ -619,35 +609,17 @@
         <w:t>, the Triones LED protocol is also used by lights with the name “LEDBlue”.</w:t>
       </w:r>
       <w:r>
-        <w:t xml:space="preserve"> For the Magic Light bulbs, the </w:t>
-      </w:r>
-      <w:proofErr w:type="gramStart"/>
-      <w:r>
-        <w:t>7 Watt</w:t>
-      </w:r>
-      <w:proofErr w:type="gramEnd"/>
-      <w:r>
-        <w:t xml:space="preserve"> bulb says it’s “</w:t>
+        <w:t xml:space="preserve"> For the Magic Light bulbs, the 7 Watt bulb says it’s “</w:t>
       </w:r>
       <w:r>
         <w:t>IOTWF8FF</w:t>
       </w:r>
       <w:r>
-        <w:t xml:space="preserve">” but the </w:t>
-      </w:r>
-      <w:proofErr w:type="gramStart"/>
-      <w:r>
-        <w:t>9 Watt</w:t>
-      </w:r>
-      <w:proofErr w:type="gramEnd"/>
-      <w:r>
-        <w:t xml:space="preserve"> bulb says it’s “</w:t>
-      </w:r>
-      <w:proofErr w:type="spellStart"/>
+        <w:t>” but the 9 Watt bulb says it’s “</w:t>
+      </w:r>
       <w:r>
         <w:t>LEDnetWF</w:t>
       </w:r>
-      <w:proofErr w:type="spellEnd"/>
       <w:r>
         <w:t>”.</w:t>
       </w:r>
@@ -667,23 +639,7 @@
         <w:t xml:space="preserve"> should be added. It’s a list of strings of URLS that point to useful information about the device. </w:t>
       </w:r>
       <w:r>
-        <w:t xml:space="preserve">For </w:t>
-      </w:r>
-      <w:proofErr w:type="gramStart"/>
-      <w:r>
-        <w:t>the CT01</w:t>
-      </w:r>
-      <w:proofErr w:type="gramEnd"/>
-      <w:r>
-        <w:t xml:space="preserve">, I included links to the Google play app, and some to the maker. There weren’t any pages on </w:t>
-      </w:r>
-      <w:proofErr w:type="spellStart"/>
-      <w:r>
-        <w:t>Github</w:t>
-      </w:r>
-      <w:proofErr w:type="spellEnd"/>
-      <w:r>
-        <w:t xml:space="preserve"> (or anywhere else) that describe the protocol.</w:t>
+        <w:t>For the CT01, I included links to the Google play app, and some to the maker. There weren’t any pages on Github (or anywhere else) that describe the protocol.</w:t>
       </w:r>
     </w:p>
     <w:p>
@@ -721,11 +677,9 @@
       <w:r>
         <w:t xml:space="preserve">available services and characteristics will be filled in for you. But often they don’t have useful names. Change the names into useful values. For the </w:t>
       </w:r>
-      <w:proofErr w:type="spellStart"/>
       <w:r>
         <w:t>CozyTime</w:t>
       </w:r>
-      <w:proofErr w:type="spellEnd"/>
       <w:r>
         <w:t xml:space="preserve">, I set the </w:t>
       </w:r>
@@ -735,11 +689,9 @@
       <w:r>
         <w:t>service to “</w:t>
       </w:r>
-      <w:proofErr w:type="spellStart"/>
       <w:r>
         <w:t>Sensor_Service</w:t>
       </w:r>
-      <w:proofErr w:type="spellEnd"/>
       <w:r>
         <w:t>” with two characteristics “</w:t>
       </w:r>
@@ -749,11 +701,9 @@
       <w:r>
         <w:t>” and “</w:t>
       </w:r>
-      <w:proofErr w:type="spellStart"/>
       <w:r>
         <w:t>Sensor_Data</w:t>
       </w:r>
-      <w:proofErr w:type="spellEnd"/>
       <w:r>
         <w:t>”.</w:t>
       </w:r>
@@ -820,28 +770,12 @@
     </w:p>
     <w:p>
       <w:r>
-        <w:t xml:space="preserve">(Note on automatically detecting the format: in theory a device can include hints about the data formats it uses. I’ve just never seen a device that </w:t>
-      </w:r>
-      <w:proofErr w:type="gramStart"/>
-      <w:r>
-        <w:t>actually used</w:t>
-      </w:r>
-      <w:proofErr w:type="gramEnd"/>
-      <w:r>
-        <w:t xml:space="preserve"> them).</w:t>
-      </w:r>
-    </w:p>
-    <w:p>
-      <w:r>
-        <w:t xml:space="preserve">The </w:t>
-      </w:r>
-      <w:proofErr w:type="spellStart"/>
-      <w:r>
-        <w:t>CozyTime</w:t>
-      </w:r>
-      <w:proofErr w:type="spellEnd"/>
-      <w:r>
-        <w:t xml:space="preserve"> company uses a complex and inexplicably difficult scheme for their sensor.</w:t>
+        <w:t>(Note on automatically detecting the format: in theory a device can include hints about the data formats it uses. I’ve just never seen a device that actually used them).</w:t>
+      </w:r>
+    </w:p>
+    <w:p>
+      <w:r>
+        <w:t>The CozyTime company uses a complex and inexplicably difficult scheme for their sensor.</w:t>
       </w:r>
     </w:p>
     <w:p>
@@ -971,7 +905,10 @@
         <w:t xml:space="preserve"> </w:t>
       </w:r>
       <w:r>
-        <w:t>Zenggee_LEDnetWF.json</w:t>
+        <w:t>CozyTime_CT01</w:t>
+      </w:r>
+      <w:r>
+        <w:t>.json</w:t>
       </w:r>
     </w:p>
     <w:p>
@@ -1324,35 +1261,53 @@
       </w:r>
     </w:p>
     <w:p>
+      <w:pPr>
+        <w:pStyle w:val="ListParagraph"/>
+        <w:numPr>
+          <w:ilvl w:val="0"/>
+          <w:numId w:val="1"/>
+        </w:numPr>
+      </w:pPr>
+      <w:r>
+        <w:t xml:space="preserve">Set </w:t>
+      </w:r>
+      <w:r>
+        <w:t>"AutoNotify": true</w:t>
+      </w:r>
+      <w:r>
+        <w:t xml:space="preserve"> for the Sensor_Data. That way data will start to flow in right away.</w:t>
+      </w:r>
+    </w:p>
+    <w:p>
       <w:r>
         <w:t xml:space="preserve">The final results are below. </w:t>
       </w:r>
       <w:r>
-        <w:t>The Transmit section is now first, and starts off expanded (because the Priority &gt;= 10). When the Notify button is pressed, the notify event will be enabled and you’ll start to see data come in for the dice.</w:t>
-      </w:r>
-    </w:p>
-    <w:p>
-      <w:r>
-        <w:t>Because the device is a light, we can set it up to use the nice LampControl UI on the page. In the characteristic that controls the LED, add in an ExtraUI line</w:t>
-      </w:r>
-    </w:p>
-    <w:p>
-      <w:pPr>
-        <w:ind w:firstLine="720"/>
-        <w:rPr>
-          <w:rFonts w:ascii="Cascadia Code" w:hAnsi="Cascadia Code"/>
-        </w:rPr>
-      </w:pPr>
-      <w:r>
-        <w:rPr>
-          <w:rFonts w:ascii="Cascadia Code" w:hAnsi="Cascadia Code"/>
-        </w:rPr>
-        <w:t>"ExtraUI": "LampControl",</w:t>
-      </w:r>
-    </w:p>
-    <w:p>
-      <w:r>
-        <w:t>When you do this, you also have to implement the Light control in a Custom file. See the Elk_Lamp files for an example on how to do this.</w:t>
+        <w:t xml:space="preserve">The </w:t>
+      </w:r>
+      <w:r>
+        <w:t>Sensor_Data</w:t>
+      </w:r>
+      <w:r>
+        <w:t xml:space="preserve"> section is now first, and starts off expanded (because the Priority &gt;= 10). When the Notify button is pressed, the notify event will be enabled and you’ll start to see data come in for the dice.</w:t>
+      </w:r>
+    </w:p>
+    <w:p/>
+    <w:p>
+      <w:pPr>
+        <w:pStyle w:val="Heading2"/>
+      </w:pPr>
+      <w:r>
+        <w:t>45 Adding Graphs</w:t>
+      </w:r>
+    </w:p>
+    <w:p/>
+    <w:p>
+      <w:r>
+        <w:rPr>
+          <w:highlight w:val="yellow"/>
+        </w:rPr>
+        <w:t>TODO: how to add charts for data like from the CT01!</w:t>
       </w:r>
     </w:p>
     <w:p/>
@@ -2191,6 +2146,28 @@
       <w:szCs w:val="26"/>
     </w:rPr>
   </w:style>
+  <w:style w:type="paragraph" w:styleId="Heading3">
+    <w:name w:val="heading 3"/>
+    <w:basedOn w:val="Normal"/>
+    <w:next w:val="Normal"/>
+    <w:link w:val="Heading3Char"/>
+    <w:uiPriority w:val="9"/>
+    <w:unhideWhenUsed/>
+    <w:qFormat/>
+    <w:rsid w:val="006652BD"/>
+    <w:pPr>
+      <w:keepNext/>
+      <w:keepLines/>
+      <w:spacing w:before="40" w:after="0"/>
+      <w:outlineLvl w:val="2"/>
+    </w:pPr>
+    <w:rPr>
+      <w:rFonts w:asciiTheme="majorHAnsi" w:eastAsiaTheme="majorEastAsia" w:hAnsiTheme="majorHAnsi" w:cstheme="majorBidi"/>
+      <w:color w:val="1F3763" w:themeColor="accent1" w:themeShade="7F"/>
+      <w:sz w:val="24"/>
+      <w:szCs w:val="24"/>
+    </w:rPr>
+  </w:style>
   <w:style w:type="character" w:default="1" w:styleId="DefaultParagraphFont">
     <w:name w:val="Default Paragraph Font"/>
     <w:uiPriority w:val="1"/>
@@ -2306,6 +2283,19 @@
         <w:insideV w:val="single" w:sz="4" w:space="0" w:color="auto"/>
       </w:tblBorders>
     </w:tblPr>
+  </w:style>
+  <w:style w:type="character" w:customStyle="1" w:styleId="Heading3Char">
+    <w:name w:val="Heading 3 Char"/>
+    <w:basedOn w:val="DefaultParagraphFont"/>
+    <w:link w:val="Heading3"/>
+    <w:uiPriority w:val="9"/>
+    <w:rsid w:val="006652BD"/>
+    <w:rPr>
+      <w:rFonts w:asciiTheme="majorHAnsi" w:eastAsiaTheme="majorEastAsia" w:hAnsiTheme="majorHAnsi" w:cstheme="majorBidi"/>
+      <w:color w:val="1F3763" w:themeColor="accent1" w:themeShade="7F"/>
+      <w:sz w:val="24"/>
+      <w:szCs w:val="24"/>
+    </w:rPr>
   </w:style>
 </w:styles>
 </file>

</xml_diff>